<commit_message>
added methods to maintainence
</commit_message>
<xml_diff>
--- a/design/Maintenance .docx
+++ b/design/Maintenance .docx
@@ -949,14 +949,14 @@
         <w:tblLook w:val="0000" w:firstRow="0" w:lastRow="0" w:firstColumn="0" w:lastColumn="0" w:noHBand="0" w:noVBand="0"/>
       </w:tblPr>
       <w:tblGrid>
-        <w:gridCol w:w="3080"/>
-        <w:gridCol w:w="3081"/>
+        <w:gridCol w:w="2235"/>
+        <w:gridCol w:w="3926"/>
         <w:gridCol w:w="3081"/>
       </w:tblGrid>
       <w:tr>
         <w:tc>
           <w:tcPr>
-            <w:tcW w:w="3080" w:type="dxa"/>
+            <w:tcW w:w="2235" w:type="dxa"/>
           </w:tcPr>
           <w:p>
             <w:pPr>
@@ -969,7 +969,7 @@
         </w:tc>
         <w:tc>
           <w:tcPr>
-            <w:tcW w:w="3081" w:type="dxa"/>
+            <w:tcW w:w="3926" w:type="dxa"/>
           </w:tcPr>
           <w:p>
             <w:pPr>
@@ -997,7 +997,7 @@
       <w:tr>
         <w:tc>
           <w:tcPr>
-            <w:tcW w:w="3080" w:type="dxa"/>
+            <w:tcW w:w="2235" w:type="dxa"/>
           </w:tcPr>
           <w:p>
             <w:pPr>
@@ -1021,7 +1021,7 @@
         </w:tc>
         <w:tc>
           <w:tcPr>
-            <w:tcW w:w="3081" w:type="dxa"/>
+            <w:tcW w:w="3926" w:type="dxa"/>
           </w:tcPr>
           <w:p>
             <w:pPr>
@@ -1071,7 +1071,7 @@
       <w:tr>
         <w:tc>
           <w:tcPr>
-            <w:tcW w:w="3080" w:type="dxa"/>
+            <w:tcW w:w="2235" w:type="dxa"/>
           </w:tcPr>
           <w:p>
             <w:pPr>
@@ -1096,7 +1096,7 @@
         </w:tc>
         <w:tc>
           <w:tcPr>
-            <w:tcW w:w="3081" w:type="dxa"/>
+            <w:tcW w:w="3926" w:type="dxa"/>
           </w:tcPr>
           <w:p>
             <w:pPr>
@@ -1154,7 +1154,7 @@
       <w:tr>
         <w:tc>
           <w:tcPr>
-            <w:tcW w:w="3080" w:type="dxa"/>
+            <w:tcW w:w="2235" w:type="dxa"/>
           </w:tcPr>
           <w:p>
             <w:pPr>
@@ -1178,7 +1178,7 @@
         </w:tc>
         <w:tc>
           <w:tcPr>
-            <w:tcW w:w="3081" w:type="dxa"/>
+            <w:tcW w:w="3926" w:type="dxa"/>
           </w:tcPr>
           <w:p>
             <w:pPr>
@@ -1236,7 +1236,7 @@
       <w:tr>
         <w:tc>
           <w:tcPr>
-            <w:tcW w:w="3080" w:type="dxa"/>
+            <w:tcW w:w="2235" w:type="dxa"/>
           </w:tcPr>
           <w:p>
             <w:pPr>
@@ -1263,7 +1263,7 @@
         </w:tc>
         <w:tc>
           <w:tcPr>
-            <w:tcW w:w="3081" w:type="dxa"/>
+            <w:tcW w:w="3926" w:type="dxa"/>
           </w:tcPr>
           <w:p>
             <w:pPr>
@@ -1322,7 +1322,7 @@
       <w:tr>
         <w:tc>
           <w:tcPr>
-            <w:tcW w:w="3080" w:type="dxa"/>
+            <w:tcW w:w="2235" w:type="dxa"/>
           </w:tcPr>
           <w:p>
             <w:pPr>
@@ -1347,7 +1347,7 @@
         </w:tc>
         <w:tc>
           <w:tcPr>
-            <w:tcW w:w="3081" w:type="dxa"/>
+            <w:tcW w:w="3926" w:type="dxa"/>
           </w:tcPr>
           <w:p>
             <w:pPr>
@@ -1424,7 +1424,7 @@
       <w:tr>
         <w:tc>
           <w:tcPr>
-            <w:tcW w:w="3080" w:type="dxa"/>
+            <w:tcW w:w="2235" w:type="dxa"/>
           </w:tcPr>
           <w:p>
             <w:pPr>
@@ -1448,7 +1448,7 @@
         </w:tc>
         <w:tc>
           <w:tcPr>
-            <w:tcW w:w="3081" w:type="dxa"/>
+            <w:tcW w:w="3926" w:type="dxa"/>
           </w:tcPr>
           <w:p>
             <w:pPr>
@@ -1498,7 +1498,7 @@
       <w:tr>
         <w:tc>
           <w:tcPr>
-            <w:tcW w:w="3080" w:type="dxa"/>
+            <w:tcW w:w="2235" w:type="dxa"/>
           </w:tcPr>
           <w:p>
             <w:pPr>
@@ -1522,7 +1522,7 @@
         </w:tc>
         <w:tc>
           <w:tcPr>
-            <w:tcW w:w="3081" w:type="dxa"/>
+            <w:tcW w:w="3926" w:type="dxa"/>
           </w:tcPr>
           <w:p>
             <w:pPr>
@@ -1607,7 +1607,7 @@
       <w:tr>
         <w:tc>
           <w:tcPr>
-            <w:tcW w:w="3080" w:type="dxa"/>
+            <w:tcW w:w="2235" w:type="dxa"/>
           </w:tcPr>
           <w:p>
             <w:pPr>
@@ -1631,7 +1631,7 @@
         </w:tc>
         <w:tc>
           <w:tcPr>
-            <w:tcW w:w="3081" w:type="dxa"/>
+            <w:tcW w:w="3926" w:type="dxa"/>
           </w:tcPr>
           <w:p>
             <w:pPr>
@@ -1681,7 +1681,7 @@
       <w:tr>
         <w:tc>
           <w:tcPr>
-            <w:tcW w:w="3080" w:type="dxa"/>
+            <w:tcW w:w="2235" w:type="dxa"/>
           </w:tcPr>
           <w:p>
             <w:pPr>
@@ -1705,7 +1705,7 @@
         </w:tc>
         <w:tc>
           <w:tcPr>
-            <w:tcW w:w="3081" w:type="dxa"/>
+            <w:tcW w:w="3926" w:type="dxa"/>
           </w:tcPr>
           <w:p>
             <w:pPr>
@@ -1783,7 +1783,7 @@
       <w:tr>
         <w:tc>
           <w:tcPr>
-            <w:tcW w:w="3080" w:type="dxa"/>
+            <w:tcW w:w="2235" w:type="dxa"/>
           </w:tcPr>
           <w:p>
             <w:pPr>
@@ -1811,6 +1811,30 @@
         </w:tc>
         <w:tc>
           <w:tcPr>
+            <w:tcW w:w="3926" w:type="dxa"/>
+          </w:tcPr>
+          <w:p>
+            <w:pPr>
+              <w:pStyle w:val="NoSpacing"/>
+              <w:jc w:val="center"/>
+              <w:rPr>
+                <w:rFonts w:cs="Arial"/>
+                <w:sz w:val="24"/>
+                <w:szCs w:val="24"/>
+              </w:rPr>
+            </w:pPr>
+            <w:r>
+              <w:rPr>
+                <w:rFonts w:cs="Arial"/>
+                <w:sz w:val="24"/>
+                <w:szCs w:val="24"/>
+              </w:rPr>
+              <w:t>(Getters and Setters)</w:t>
+            </w:r>
+          </w:p>
+        </w:tc>
+        <w:tc>
+          <w:tcPr>
             <w:tcW w:w="3081" w:type="dxa"/>
           </w:tcPr>
           <w:p>
@@ -1829,47 +1853,7 @@
                 <w:sz w:val="24"/>
                 <w:szCs w:val="24"/>
               </w:rPr>
-              <w:t>(Getters and Setters)</w:t>
-            </w:r>
-          </w:p>
-        </w:tc>
-        <w:tc>
-          <w:tcPr>
-            <w:tcW w:w="3081" w:type="dxa"/>
-          </w:tcPr>
-          <w:p>
-            <w:pPr>
-              <w:pStyle w:val="NoSpacing"/>
-              <w:jc w:val="center"/>
-              <w:rPr>
-                <w:rFonts w:cs="Arial"/>
-                <w:sz w:val="24"/>
-                <w:szCs w:val="24"/>
-              </w:rPr>
-            </w:pPr>
-            <w:r>
-              <w:rPr>
-                <w:rFonts w:cs="Arial"/>
-                <w:sz w:val="24"/>
-                <w:szCs w:val="24"/>
-              </w:rPr>
-              <w:t xml:space="preserve">This class also contains a large number of getters and setters for each attribute on the </w:t>
-            </w:r>
-            <w:r>
-              <w:rPr>
-                <w:rFonts w:cs="Arial"/>
-                <w:sz w:val="24"/>
-                <w:szCs w:val="24"/>
-              </w:rPr>
-              <w:t>customer</w:t>
-            </w:r>
-            <w:r>
-              <w:rPr>
-                <w:rFonts w:cs="Arial"/>
-                <w:sz w:val="24"/>
-                <w:szCs w:val="24"/>
-              </w:rPr>
-              <w:t xml:space="preserve"> class.</w:t>
+              <w:t>This class also contains a large number of getters and setters for each attribute on the customer class.</w:t>
             </w:r>
           </w:p>
         </w:tc>
@@ -1877,7 +1861,7 @@
       <w:tr>
         <w:tc>
           <w:tcPr>
-            <w:tcW w:w="3080" w:type="dxa"/>
+            <w:tcW w:w="2235" w:type="dxa"/>
           </w:tcPr>
           <w:p>
             <w:pPr>
@@ -1904,7 +1888,7 @@
         </w:tc>
         <w:tc>
           <w:tcPr>
-            <w:tcW w:w="3081" w:type="dxa"/>
+            <w:tcW w:w="3926" w:type="dxa"/>
           </w:tcPr>
           <w:p>
             <w:pPr>
@@ -1954,7 +1938,7 @@
       <w:tr>
         <w:tc>
           <w:tcPr>
-            <w:tcW w:w="3080" w:type="dxa"/>
+            <w:tcW w:w="2235" w:type="dxa"/>
           </w:tcPr>
           <w:p>
             <w:pPr>
@@ -1981,6 +1965,30 @@
         </w:tc>
         <w:tc>
           <w:tcPr>
+            <w:tcW w:w="3926" w:type="dxa"/>
+          </w:tcPr>
+          <w:p>
+            <w:pPr>
+              <w:pStyle w:val="NoSpacing"/>
+              <w:jc w:val="center"/>
+              <w:rPr>
+                <w:rFonts w:cs="Arial"/>
+                <w:sz w:val="24"/>
+                <w:szCs w:val="24"/>
+              </w:rPr>
+            </w:pPr>
+            <w:r>
+              <w:rPr>
+                <w:rFonts w:cs="Arial"/>
+                <w:sz w:val="24"/>
+                <w:szCs w:val="24"/>
+              </w:rPr>
+              <w:t>initComponents()</w:t>
+            </w:r>
+          </w:p>
+        </w:tc>
+        <w:tc>
+          <w:tcPr>
             <w:tcW w:w="3081" w:type="dxa"/>
           </w:tcPr>
           <w:p>
@@ -1999,31 +2007,23 @@
                 <w:sz w:val="24"/>
                 <w:szCs w:val="24"/>
               </w:rPr>
-              <w:t>initComponents()</w:t>
-            </w:r>
-          </w:p>
-        </w:tc>
-        <w:tc>
-          <w:tcPr>
-            <w:tcW w:w="3081" w:type="dxa"/>
-          </w:tcPr>
-          <w:p>
-            <w:pPr>
-              <w:pStyle w:val="NoSpacing"/>
-              <w:jc w:val="center"/>
-              <w:rPr>
-                <w:rFonts w:cs="Arial"/>
-                <w:sz w:val="24"/>
-                <w:szCs w:val="24"/>
-              </w:rPr>
-            </w:pPr>
-            <w:r>
-              <w:rPr>
-                <w:rFonts w:cs="Arial"/>
-                <w:sz w:val="24"/>
-                <w:szCs w:val="24"/>
-              </w:rPr>
-              <w:t xml:space="preserve">This is the method that initialised the components that were made in the netbeans editor. It will initialise </w:t>
+              <w:t>Thi</w:t>
+            </w:r>
+            <w:r>
+              <w:rPr>
+                <w:rFonts w:cs="Arial"/>
+                <w:sz w:val="24"/>
+                <w:szCs w:val="24"/>
+              </w:rPr>
+              <w:t>s is the method that initialises</w:t>
+            </w:r>
+            <w:r>
+              <w:rPr>
+                <w:rFonts w:cs="Arial"/>
+                <w:sz w:val="24"/>
+                <w:szCs w:val="24"/>
+              </w:rPr>
+              <w:t xml:space="preserve"> the components that were made in the netbeans editor. It will initialise </w:t>
             </w:r>
             <w:r>
               <w:rPr>
@@ -2055,7 +2055,7 @@
       <w:tr>
         <w:tc>
           <w:tcPr>
-            <w:tcW w:w="3080" w:type="dxa"/>
+            <w:tcW w:w="2235" w:type="dxa"/>
           </w:tcPr>
           <w:p>
             <w:pPr>
@@ -2082,7 +2082,7 @@
         </w:tc>
         <w:tc>
           <w:tcPr>
-            <w:tcW w:w="3081" w:type="dxa"/>
+            <w:tcW w:w="3926" w:type="dxa"/>
           </w:tcPr>
           <w:p>
             <w:pPr>
@@ -2250,7 +2250,7 @@
       <w:tr>
         <w:tc>
           <w:tcPr>
-            <w:tcW w:w="3080" w:type="dxa"/>
+            <w:tcW w:w="2235" w:type="dxa"/>
           </w:tcPr>
           <w:p>
             <w:pPr>
@@ -2278,7 +2278,7 @@
         </w:tc>
         <w:tc>
           <w:tcPr>
-            <w:tcW w:w="3081" w:type="dxa"/>
+            <w:tcW w:w="3926" w:type="dxa"/>
           </w:tcPr>
           <w:p>
             <w:pPr>
@@ -2352,7 +2352,7 @@
       <w:tr>
         <w:tc>
           <w:tcPr>
-            <w:tcW w:w="3080" w:type="dxa"/>
+            <w:tcW w:w="2235" w:type="dxa"/>
           </w:tcPr>
           <w:p>
             <w:pPr>
@@ -2379,7 +2379,7 @@
         </w:tc>
         <w:tc>
           <w:tcPr>
-            <w:tcW w:w="3081" w:type="dxa"/>
+            <w:tcW w:w="3926" w:type="dxa"/>
           </w:tcPr>
           <w:p>
             <w:pPr>
@@ -2437,7 +2437,7 @@
       <w:tr>
         <w:tc>
           <w:tcPr>
-            <w:tcW w:w="3080" w:type="dxa"/>
+            <w:tcW w:w="2235" w:type="dxa"/>
           </w:tcPr>
           <w:p>
             <w:pPr>
@@ -2464,6 +2464,30 @@
         </w:tc>
         <w:tc>
           <w:tcPr>
+            <w:tcW w:w="3926" w:type="dxa"/>
+          </w:tcPr>
+          <w:p>
+            <w:pPr>
+              <w:pStyle w:val="NoSpacing"/>
+              <w:jc w:val="center"/>
+              <w:rPr>
+                <w:rFonts w:cs="Arial"/>
+                <w:sz w:val="24"/>
+                <w:szCs w:val="24"/>
+              </w:rPr>
+            </w:pPr>
+            <w:r>
+              <w:rPr>
+                <w:rFonts w:cs="Arial"/>
+                <w:sz w:val="24"/>
+                <w:szCs w:val="24"/>
+              </w:rPr>
+              <w:t>jButton1ActionPerformed()</w:t>
+            </w:r>
+          </w:p>
+        </w:tc>
+        <w:tc>
+          <w:tcPr>
             <w:tcW w:w="3081" w:type="dxa"/>
           </w:tcPr>
           <w:p>
@@ -2482,7 +2506,68 @@
                 <w:sz w:val="24"/>
                 <w:szCs w:val="24"/>
               </w:rPr>
-              <w:t>jButton1ActionPerformed()</w:t>
+              <w:t xml:space="preserve">This is called when the help button is pressed </w:t>
+            </w:r>
+            <w:r>
+              <w:rPr>
+                <w:rFonts w:cs="Arial"/>
+                <w:sz w:val="24"/>
+                <w:szCs w:val="24"/>
+              </w:rPr>
+              <w:t>it will show the help text for the application</w:t>
+            </w:r>
+          </w:p>
+        </w:tc>
+      </w:tr>
+      <w:tr>
+        <w:tc>
+          <w:tcPr>
+            <w:tcW w:w="2235" w:type="dxa"/>
+          </w:tcPr>
+          <w:p>
+            <w:pPr>
+              <w:pStyle w:val="NoSpacing"/>
+              <w:tabs>
+                <w:tab w:val="center" w:pos="1432"/>
+              </w:tabs>
+              <w:jc w:val="center"/>
+              <w:rPr>
+                <w:rFonts w:cs="Arial"/>
+                <w:sz w:val="24"/>
+                <w:szCs w:val="24"/>
+              </w:rPr>
+            </w:pPr>
+            <w:r>
+              <w:rPr>
+                <w:rFonts w:cs="Arial"/>
+                <w:sz w:val="24"/>
+                <w:szCs w:val="24"/>
+              </w:rPr>
+              <w:t>Menu</w:t>
+            </w:r>
+          </w:p>
+        </w:tc>
+        <w:tc>
+          <w:tcPr>
+            <w:tcW w:w="3926" w:type="dxa"/>
+          </w:tcPr>
+          <w:p>
+            <w:pPr>
+              <w:pStyle w:val="NoSpacing"/>
+              <w:jc w:val="center"/>
+              <w:rPr>
+                <w:rFonts w:cs="Arial"/>
+                <w:sz w:val="24"/>
+                <w:szCs w:val="24"/>
+              </w:rPr>
+            </w:pPr>
+            <w:r>
+              <w:rPr>
+                <w:rFonts w:cs="Arial"/>
+                <w:sz w:val="24"/>
+                <w:szCs w:val="24"/>
+              </w:rPr>
+              <w:t>Menu()</w:t>
             </w:r>
           </w:p>
         </w:tc>
@@ -2506,10 +2591,624 @@
                 <w:sz w:val="24"/>
                 <w:szCs w:val="24"/>
               </w:rPr>
-              <w:t xml:space="preserve">This is called when the help button is pressed </w:t>
-            </w:r>
-            <w:bookmarkStart w:id="0" w:name="_GoBack"/>
-            <w:bookmarkEnd w:id="0"/>
+              <w:t>This the is the constructor for the Menu class, as this class is simple and just contains GUI components this will simply call the initCompnents() method.</w:t>
+            </w:r>
+          </w:p>
+        </w:tc>
+      </w:tr>
+      <w:tr>
+        <w:tc>
+          <w:tcPr>
+            <w:tcW w:w="2235" w:type="dxa"/>
+          </w:tcPr>
+          <w:p>
+            <w:pPr>
+              <w:pStyle w:val="NoSpacing"/>
+              <w:tabs>
+                <w:tab w:val="center" w:pos="1432"/>
+              </w:tabs>
+              <w:jc w:val="center"/>
+              <w:rPr>
+                <w:rFonts w:cs="Arial"/>
+                <w:sz w:val="24"/>
+                <w:szCs w:val="24"/>
+              </w:rPr>
+            </w:pPr>
+            <w:r>
+              <w:rPr>
+                <w:rFonts w:cs="Arial"/>
+                <w:sz w:val="24"/>
+                <w:szCs w:val="24"/>
+              </w:rPr>
+              <w:t>Menu</w:t>
+            </w:r>
+          </w:p>
+        </w:tc>
+        <w:tc>
+          <w:tcPr>
+            <w:tcW w:w="3926" w:type="dxa"/>
+          </w:tcPr>
+          <w:p>
+            <w:pPr>
+              <w:pStyle w:val="NoSpacing"/>
+              <w:jc w:val="center"/>
+              <w:rPr>
+                <w:rFonts w:cs="Arial"/>
+                <w:sz w:val="24"/>
+                <w:szCs w:val="24"/>
+              </w:rPr>
+            </w:pPr>
+            <w:r>
+              <w:rPr>
+                <w:rFonts w:cs="Arial"/>
+                <w:sz w:val="24"/>
+                <w:szCs w:val="24"/>
+              </w:rPr>
+              <w:t>initComponents()</w:t>
+            </w:r>
+          </w:p>
+        </w:tc>
+        <w:tc>
+          <w:tcPr>
+            <w:tcW w:w="3081" w:type="dxa"/>
+          </w:tcPr>
+          <w:p>
+            <w:pPr>
+              <w:pStyle w:val="NoSpacing"/>
+              <w:jc w:val="center"/>
+              <w:rPr>
+                <w:rFonts w:cs="Arial"/>
+                <w:sz w:val="24"/>
+                <w:szCs w:val="24"/>
+              </w:rPr>
+            </w:pPr>
+            <w:r>
+              <w:rPr>
+                <w:rFonts w:cs="Arial"/>
+                <w:sz w:val="24"/>
+                <w:szCs w:val="24"/>
+              </w:rPr>
+              <w:t>This is the method that initialises the components that were made in the netbeans editor. It will initialise these based off of XML forms generated by netbeans that have the same name as the class</w:t>
+            </w:r>
+          </w:p>
+        </w:tc>
+      </w:tr>
+      <w:tr>
+        <w:tc>
+          <w:tcPr>
+            <w:tcW w:w="2235" w:type="dxa"/>
+          </w:tcPr>
+          <w:p>
+            <w:pPr>
+              <w:pStyle w:val="NoSpacing"/>
+              <w:tabs>
+                <w:tab w:val="center" w:pos="1432"/>
+              </w:tabs>
+              <w:jc w:val="center"/>
+              <w:rPr>
+                <w:rFonts w:cs="Arial"/>
+                <w:sz w:val="24"/>
+                <w:szCs w:val="24"/>
+              </w:rPr>
+            </w:pPr>
+            <w:r>
+              <w:rPr>
+                <w:rFonts w:cs="Arial"/>
+                <w:sz w:val="24"/>
+                <w:szCs w:val="24"/>
+              </w:rPr>
+              <w:t>Search</w:t>
+            </w:r>
+          </w:p>
+        </w:tc>
+        <w:tc>
+          <w:tcPr>
+            <w:tcW w:w="3926" w:type="dxa"/>
+          </w:tcPr>
+          <w:p>
+            <w:pPr>
+              <w:pStyle w:val="NoSpacing"/>
+              <w:jc w:val="center"/>
+              <w:rPr>
+                <w:rFonts w:cs="Arial"/>
+                <w:sz w:val="24"/>
+                <w:szCs w:val="24"/>
+              </w:rPr>
+            </w:pPr>
+            <w:r>
+              <w:rPr>
+                <w:rFonts w:cs="Arial"/>
+                <w:sz w:val="24"/>
+                <w:szCs w:val="24"/>
+              </w:rPr>
+              <w:t>Search()</w:t>
+            </w:r>
+          </w:p>
+        </w:tc>
+        <w:tc>
+          <w:tcPr>
+            <w:tcW w:w="3081" w:type="dxa"/>
+          </w:tcPr>
+          <w:p>
+            <w:pPr>
+              <w:pStyle w:val="NoSpacing"/>
+              <w:jc w:val="center"/>
+              <w:rPr>
+                <w:rFonts w:cs="Arial"/>
+                <w:sz w:val="24"/>
+                <w:szCs w:val="24"/>
+              </w:rPr>
+            </w:pPr>
+            <w:r>
+              <w:rPr>
+                <w:rFonts w:cs="Arial"/>
+                <w:sz w:val="24"/>
+                <w:szCs w:val="24"/>
+              </w:rPr>
+              <w:t xml:space="preserve">The constructor for the Search class. This will populate the results list by overriding an </w:t>
+            </w:r>
+            <w:r>
+              <w:rPr>
+                <w:rFonts w:cs="Arial"/>
+                <w:sz w:val="24"/>
+                <w:szCs w:val="24"/>
+              </w:rPr>
+              <w:lastRenderedPageBreak/>
+              <w:t xml:space="preserve">AbstractListModel with the methods to get that will get the data from the ArrayList of objects that will be searched. </w:t>
+            </w:r>
+          </w:p>
+        </w:tc>
+      </w:tr>
+      <w:tr>
+        <w:tc>
+          <w:tcPr>
+            <w:tcW w:w="2235" w:type="dxa"/>
+          </w:tcPr>
+          <w:p>
+            <w:pPr>
+              <w:pStyle w:val="NoSpacing"/>
+              <w:tabs>
+                <w:tab w:val="center" w:pos="1432"/>
+              </w:tabs>
+              <w:jc w:val="center"/>
+              <w:rPr>
+                <w:rFonts w:cs="Arial"/>
+                <w:sz w:val="24"/>
+                <w:szCs w:val="24"/>
+              </w:rPr>
+            </w:pPr>
+            <w:r>
+              <w:rPr>
+                <w:rFonts w:cs="Arial"/>
+                <w:sz w:val="24"/>
+                <w:szCs w:val="24"/>
+              </w:rPr>
+              <w:lastRenderedPageBreak/>
+              <w:t xml:space="preserve">Search </w:t>
+            </w:r>
+          </w:p>
+        </w:tc>
+        <w:tc>
+          <w:tcPr>
+            <w:tcW w:w="3926" w:type="dxa"/>
+          </w:tcPr>
+          <w:p>
+            <w:pPr>
+              <w:pStyle w:val="NoSpacing"/>
+              <w:jc w:val="center"/>
+              <w:rPr>
+                <w:rFonts w:cs="Arial"/>
+                <w:sz w:val="24"/>
+                <w:szCs w:val="24"/>
+              </w:rPr>
+            </w:pPr>
+            <w:r>
+              <w:rPr>
+                <w:rFonts w:cs="Arial"/>
+                <w:sz w:val="24"/>
+                <w:szCs w:val="24"/>
+              </w:rPr>
+              <w:t>initComponets()</w:t>
+            </w:r>
+          </w:p>
+        </w:tc>
+        <w:tc>
+          <w:tcPr>
+            <w:tcW w:w="3081" w:type="dxa"/>
+          </w:tcPr>
+          <w:p>
+            <w:pPr>
+              <w:pStyle w:val="NoSpacing"/>
+              <w:jc w:val="center"/>
+              <w:rPr>
+                <w:rFonts w:cs="Arial"/>
+                <w:sz w:val="24"/>
+                <w:szCs w:val="24"/>
+              </w:rPr>
+            </w:pPr>
+            <w:r>
+              <w:rPr>
+                <w:rFonts w:cs="Arial"/>
+                <w:sz w:val="24"/>
+                <w:szCs w:val="24"/>
+              </w:rPr>
+              <w:t>This is the method that initialises the components that were made in the netbeans editor. It will initialise these based off of XML forms generated by netbeans that have the same name as the class</w:t>
+            </w:r>
+          </w:p>
+        </w:tc>
+      </w:tr>
+      <w:tr>
+        <w:tc>
+          <w:tcPr>
+            <w:tcW w:w="2235" w:type="dxa"/>
+          </w:tcPr>
+          <w:p>
+            <w:pPr>
+              <w:pStyle w:val="NoSpacing"/>
+              <w:tabs>
+                <w:tab w:val="center" w:pos="1432"/>
+              </w:tabs>
+              <w:jc w:val="center"/>
+              <w:rPr>
+                <w:rFonts w:cs="Arial"/>
+                <w:sz w:val="24"/>
+                <w:szCs w:val="24"/>
+              </w:rPr>
+            </w:pPr>
+            <w:r>
+              <w:rPr>
+                <w:rFonts w:cs="Arial"/>
+                <w:sz w:val="24"/>
+                <w:szCs w:val="24"/>
+              </w:rPr>
+              <w:t>Search</w:t>
+            </w:r>
+          </w:p>
+        </w:tc>
+        <w:tc>
+          <w:tcPr>
+            <w:tcW w:w="3926" w:type="dxa"/>
+          </w:tcPr>
+          <w:p>
+            <w:pPr>
+              <w:pStyle w:val="NoSpacing"/>
+              <w:jc w:val="center"/>
+              <w:rPr>
+                <w:rFonts w:cs="Arial"/>
+                <w:sz w:val="24"/>
+                <w:szCs w:val="24"/>
+              </w:rPr>
+            </w:pPr>
+            <w:r>
+              <w:rPr>
+                <w:rFonts w:cs="Arial"/>
+                <w:sz w:val="24"/>
+                <w:szCs w:val="24"/>
+              </w:rPr>
+              <w:t>SearchButtonActionPerformed()</w:t>
+            </w:r>
+          </w:p>
+        </w:tc>
+        <w:tc>
+          <w:tcPr>
+            <w:tcW w:w="3081" w:type="dxa"/>
+          </w:tcPr>
+          <w:p>
+            <w:pPr>
+              <w:pStyle w:val="NoSpacing"/>
+              <w:jc w:val="center"/>
+              <w:rPr>
+                <w:rFonts w:cs="Arial"/>
+                <w:sz w:val="24"/>
+                <w:szCs w:val="24"/>
+              </w:rPr>
+            </w:pPr>
+            <w:r>
+              <w:rPr>
+                <w:rFonts w:cs="Arial"/>
+                <w:sz w:val="24"/>
+                <w:szCs w:val="24"/>
+              </w:rPr>
+              <w:t>This method will be called then the user clicks the search button. This will set an ArrayList called results to the output from a filter that will look up the object that has been passed through and match the name field.</w:t>
+            </w:r>
+          </w:p>
+          <w:p>
+            <w:pPr>
+              <w:pStyle w:val="NoSpacing"/>
+              <w:jc w:val="center"/>
+              <w:rPr>
+                <w:rFonts w:cs="Arial"/>
+                <w:sz w:val="24"/>
+                <w:szCs w:val="24"/>
+              </w:rPr>
+            </w:pPr>
+          </w:p>
+          <w:p>
+            <w:pPr>
+              <w:pStyle w:val="NoSpacing"/>
+              <w:jc w:val="center"/>
+              <w:rPr>
+                <w:rFonts w:cs="Arial"/>
+                <w:sz w:val="24"/>
+                <w:szCs w:val="24"/>
+              </w:rPr>
+            </w:pPr>
+            <w:r>
+              <w:rPr>
+                <w:rFonts w:cs="Arial"/>
+                <w:sz w:val="24"/>
+                <w:szCs w:val="24"/>
+              </w:rPr>
+              <w:t>This method will then set the resultsList to the another Abstract list model that is and override using the data from the results ArrayList</w:t>
+            </w:r>
+          </w:p>
+        </w:tc>
+      </w:tr>
+      <w:tr>
+        <w:tc>
+          <w:tcPr>
+            <w:tcW w:w="2235" w:type="dxa"/>
+          </w:tcPr>
+          <w:p>
+            <w:pPr>
+              <w:pStyle w:val="NoSpacing"/>
+              <w:tabs>
+                <w:tab w:val="center" w:pos="1432"/>
+              </w:tabs>
+              <w:jc w:val="center"/>
+              <w:rPr>
+                <w:rFonts w:cs="Arial"/>
+                <w:sz w:val="24"/>
+                <w:szCs w:val="24"/>
+              </w:rPr>
+            </w:pPr>
+            <w:r>
+              <w:rPr>
+                <w:rFonts w:cs="Arial"/>
+                <w:sz w:val="24"/>
+                <w:szCs w:val="24"/>
+              </w:rPr>
+              <w:t xml:space="preserve">Search </w:t>
+            </w:r>
+          </w:p>
+        </w:tc>
+        <w:tc>
+          <w:tcPr>
+            <w:tcW w:w="3926" w:type="dxa"/>
+          </w:tcPr>
+          <w:p>
+            <w:pPr>
+              <w:pStyle w:val="NoSpacing"/>
+              <w:jc w:val="center"/>
+              <w:rPr>
+                <w:rFonts w:cs="Arial"/>
+                <w:sz w:val="24"/>
+                <w:szCs w:val="24"/>
+              </w:rPr>
+            </w:pPr>
+            <w:r>
+              <w:rPr>
+                <w:rFonts w:cs="Arial"/>
+                <w:sz w:val="24"/>
+                <w:szCs w:val="24"/>
+              </w:rPr>
+              <w:t>JList1ValueChanged()</w:t>
+            </w:r>
+          </w:p>
+        </w:tc>
+        <w:tc>
+          <w:tcPr>
+            <w:tcW w:w="3081" w:type="dxa"/>
+          </w:tcPr>
+          <w:p>
+            <w:pPr>
+              <w:pStyle w:val="NoSpacing"/>
+              <w:jc w:val="center"/>
+              <w:rPr>
+                <w:rFonts w:cs="Arial"/>
+                <w:sz w:val="24"/>
+                <w:szCs w:val="24"/>
+              </w:rPr>
+            </w:pPr>
+            <w:r>
+              <w:rPr>
+                <w:rFonts w:cs="Arial"/>
+                <w:sz w:val="24"/>
+                <w:szCs w:val="24"/>
+              </w:rPr>
+              <w:t>This method is called when one of the items in the JList has been clicked. This will display the view button and also set the selected attribute on the view object to the value that has been selected. It does this using a ternary that will check if there has been a search and either set the selected value to a value of the search or the value of the original object.</w:t>
+            </w:r>
+          </w:p>
+        </w:tc>
+      </w:tr>
+      <w:tr>
+        <w:tc>
+          <w:tcPr>
+            <w:tcW w:w="2235" w:type="dxa"/>
+          </w:tcPr>
+          <w:p>
+            <w:pPr>
+              <w:pStyle w:val="NoSpacing"/>
+              <w:tabs>
+                <w:tab w:val="center" w:pos="1432"/>
+              </w:tabs>
+              <w:jc w:val="center"/>
+              <w:rPr>
+                <w:rFonts w:cs="Arial"/>
+                <w:sz w:val="24"/>
+                <w:szCs w:val="24"/>
+              </w:rPr>
+            </w:pPr>
+            <w:r>
+              <w:rPr>
+                <w:rFonts w:cs="Arial"/>
+                <w:sz w:val="24"/>
+                <w:szCs w:val="24"/>
+              </w:rPr>
+              <w:t>View</w:t>
+            </w:r>
+          </w:p>
+        </w:tc>
+        <w:tc>
+          <w:tcPr>
+            <w:tcW w:w="3926" w:type="dxa"/>
+          </w:tcPr>
+          <w:p>
+            <w:pPr>
+              <w:pStyle w:val="NoSpacing"/>
+              <w:jc w:val="center"/>
+              <w:rPr>
+                <w:rFonts w:cs="Arial"/>
+                <w:sz w:val="24"/>
+                <w:szCs w:val="24"/>
+              </w:rPr>
+            </w:pPr>
+            <w:r>
+              <w:rPr>
+                <w:rFonts w:cs="Arial"/>
+                <w:sz w:val="24"/>
+                <w:szCs w:val="24"/>
+              </w:rPr>
+              <w:t>View()</w:t>
+            </w:r>
+          </w:p>
+        </w:tc>
+        <w:tc>
+          <w:tcPr>
+            <w:tcW w:w="3081" w:type="dxa"/>
+          </w:tcPr>
+          <w:p>
+            <w:pPr>
+              <w:pStyle w:val="NoSpacing"/>
+              <w:jc w:val="center"/>
+              <w:rPr>
+                <w:rFonts w:cs="Arial"/>
+                <w:sz w:val="24"/>
+                <w:szCs w:val="24"/>
+              </w:rPr>
+            </w:pPr>
+            <w:r>
+              <w:rPr>
+                <w:rFonts w:cs="Arial"/>
+                <w:sz w:val="24"/>
+                <w:szCs w:val="24"/>
+              </w:rPr>
+              <w:t xml:space="preserve">This is the constructor for the View class that will build </w:t>
+            </w:r>
+            <w:r>
+              <w:rPr>
+                <w:rFonts w:cs="Arial"/>
+                <w:sz w:val="24"/>
+                <w:szCs w:val="24"/>
+              </w:rPr>
+              <w:lastRenderedPageBreak/>
+              <w:t>the view object. This contains a switch case that will match the type value of the object that it is constructed with and then cast the object to its original type so that the attributes can be easily obtained.</w:t>
+            </w:r>
+          </w:p>
+          <w:p>
+            <w:pPr>
+              <w:pStyle w:val="NoSpacing"/>
+              <w:jc w:val="center"/>
+              <w:rPr>
+                <w:rFonts w:cs="Arial"/>
+                <w:sz w:val="24"/>
+                <w:szCs w:val="24"/>
+              </w:rPr>
+            </w:pPr>
+            <w:r>
+              <w:rPr>
+                <w:rFonts w:cs="Arial"/>
+                <w:sz w:val="24"/>
+                <w:szCs w:val="24"/>
+              </w:rPr>
+              <w:t>It will then build a string of all the attributes on the object</w:t>
+            </w:r>
+            <w:r>
+              <w:rPr>
+                <w:rFonts w:cs="Arial"/>
+                <w:sz w:val="24"/>
+                <w:szCs w:val="24"/>
+              </w:rPr>
+              <w:t xml:space="preserve"> and store that in the show variable.</w:t>
+            </w:r>
+          </w:p>
+        </w:tc>
+      </w:tr>
+      <w:tr>
+        <w:tc>
+          <w:tcPr>
+            <w:tcW w:w="2235" w:type="dxa"/>
+          </w:tcPr>
+          <w:p>
+            <w:pPr>
+              <w:pStyle w:val="NoSpacing"/>
+              <w:tabs>
+                <w:tab w:val="center" w:pos="1432"/>
+              </w:tabs>
+              <w:jc w:val="center"/>
+              <w:rPr>
+                <w:rFonts w:cs="Arial"/>
+                <w:sz w:val="24"/>
+                <w:szCs w:val="24"/>
+              </w:rPr>
+            </w:pPr>
+            <w:r>
+              <w:rPr>
+                <w:rFonts w:cs="Arial"/>
+                <w:sz w:val="24"/>
+                <w:szCs w:val="24"/>
+              </w:rPr>
+              <w:lastRenderedPageBreak/>
+              <w:t>View</w:t>
+            </w:r>
+          </w:p>
+        </w:tc>
+        <w:tc>
+          <w:tcPr>
+            <w:tcW w:w="3926" w:type="dxa"/>
+          </w:tcPr>
+          <w:p>
+            <w:pPr>
+              <w:pStyle w:val="NoSpacing"/>
+              <w:jc w:val="center"/>
+              <w:rPr>
+                <w:rFonts w:cs="Arial"/>
+                <w:sz w:val="24"/>
+                <w:szCs w:val="24"/>
+              </w:rPr>
+            </w:pPr>
+            <w:r>
+              <w:rPr>
+                <w:rFonts w:cs="Arial"/>
+                <w:sz w:val="24"/>
+                <w:szCs w:val="24"/>
+              </w:rPr>
+              <w:t>initComponets()</w:t>
+            </w:r>
+          </w:p>
+        </w:tc>
+        <w:tc>
+          <w:tcPr>
+            <w:tcW w:w="3081" w:type="dxa"/>
+          </w:tcPr>
+          <w:p>
+            <w:pPr>
+              <w:pStyle w:val="NoSpacing"/>
+              <w:jc w:val="center"/>
+              <w:rPr>
+                <w:rFonts w:cs="Arial"/>
+                <w:sz w:val="24"/>
+                <w:szCs w:val="24"/>
+              </w:rPr>
+            </w:pPr>
+            <w:r>
+              <w:rPr>
+                <w:rFonts w:cs="Arial"/>
+                <w:sz w:val="24"/>
+                <w:szCs w:val="24"/>
+              </w:rPr>
+              <w:t>This is the method that will construct all of the attributes for the view class and then put them in a JPanel.</w:t>
+            </w:r>
           </w:p>
         </w:tc>
       </w:tr>
@@ -2523,6 +3222,89 @@
         </w:rPr>
       </w:pPr>
     </w:p>
+    <w:p>
+      <w:pPr>
+        <w:pStyle w:val="Heading2"/>
+      </w:pPr>
+      <w:r>
+        <w:t>Use of ArrayLists, filters and lambdas</w:t>
+      </w:r>
+    </w:p>
+    <w:p>
+      <w:r>
+        <w:t>The main functionally of this app is composed of manipulating ArrayLists to get data out of them. In the Login class (the first panel that the user sees) I construct the class with the ArrayList of employees that I created in my main. When validating the data that has been entere</w:t>
+      </w:r>
+      <w:r>
+        <w:t>d</w:t>
+      </w:r>
+      <w:r>
+        <w:t xml:space="preserve"> into</w:t>
+      </w:r>
+      <w:r>
+        <w:t xml:space="preserve"> the program </w:t>
+      </w:r>
+      <w:r>
+        <w:t xml:space="preserve">I </w:t>
+      </w:r>
+      <w:r>
+        <w:t xml:space="preserve">use a </w:t>
+      </w:r>
+      <w:r>
+        <w:t xml:space="preserve">Java 8 filter to find all of the data in the ArrayList that matches the username field. This is done by turning the ArrayList into a stream that will feed all of the data out of the object in a constant steam. This stream is then used by the </w:t>
+      </w:r>
+      <w:r>
+        <w:t>filter;</w:t>
+      </w:r>
+      <w:r>
+        <w:t xml:space="preserve"> this will take each instance of the object and compare the Username field with the one that has been entered. </w:t>
+      </w:r>
+      <w:r>
+        <w:t xml:space="preserve">The filter is a lambda </w:t>
+      </w:r>
+      <w:r>
+        <w:t>statement;</w:t>
+      </w:r>
+      <w:r>
+        <w:t xml:space="preserve"> this means that you are passing </w:t>
+      </w:r>
+      <w:r>
+        <w:t>the method though as a variable to the filer function, this looks like:</w:t>
+      </w:r>
+    </w:p>
+    <w:p>
+      <w:pPr>
+        <w:rPr>
+          <w:rFonts w:ascii="Consolas" w:hAnsi="Consolas" w:cs="Consolas"/>
+        </w:rPr>
+      </w:pPr>
+      <w:r>
+        <w:rPr>
+          <w:rFonts w:ascii="Consolas" w:hAnsi="Consolas" w:cs="Consolas"/>
+        </w:rPr>
+        <w:t>filter(e -&gt; e.getUserName().equlalsIgnoreCase(username)</w:t>
+      </w:r>
+      <w:r>
+        <w:rPr>
+          <w:rFonts w:ascii="Consolas" w:hAnsi="Consolas" w:cs="Consolas"/>
+        </w:rPr>
+        <w:t>)</w:t>
+      </w:r>
+      <w:r>
+        <w:rPr>
+          <w:rFonts w:ascii="Consolas" w:hAnsi="Consolas" w:cs="Consolas"/>
+        </w:rPr>
+        <w:t xml:space="preserve">  </w:t>
+      </w:r>
+    </w:p>
+    <w:p>
+      <w:r>
+        <w:t>When the fil</w:t>
+      </w:r>
+      <w:r>
+        <w:t>ter finds a match it will store that matched object in the matchedEmployee variable.</w:t>
+      </w:r>
+    </w:p>
+    <w:p/>
     <w:p>
       <w:r>
         <w:br w:type="page"/>
@@ -2544,275 +3326,19 @@
       <w:r>
         <w:t xml:space="preserve">I have used multiple imports within this project these are listed below </w:t>
       </w:r>
-    </w:p>
-    <w:p>
-      <w:pPr>
-        <w:rPr>
-          <w:rFonts w:ascii="Consolas" w:hAnsi="Consolas" w:cs="Arial"/>
-          <w:sz w:val="20"/>
-        </w:rPr>
-      </w:pPr>
       <w:r>
-        <w:rPr>
-          <w:rFonts w:ascii="Consolas" w:hAnsi="Consolas" w:cs="Arial"/>
-          <w:sz w:val="20"/>
-        </w:rPr>
-        <w:t>import java.util.Scanner</w:t>
-      </w:r>
-      <w:r>
-        <w:rPr>
-          <w:rFonts w:ascii="Consolas" w:hAnsi="Consolas" w:cs="Arial"/>
-          <w:sz w:val="20"/>
-        </w:rPr>
-        <w:t>;</w:t>
+        <w:t>for each class:</w:t>
       </w:r>
     </w:p>
     <w:p>
       <w:pPr>
-        <w:rPr>
-          <w:rFonts w:cs="Arial"/>
-          <w:sz w:val="24"/>
-        </w:rPr>
+        <w:pStyle w:val="Heading5"/>
       </w:pPr>
       <w:r>
-        <w:rPr>
-          <w:rFonts w:cs="Arial"/>
-          <w:sz w:val="24"/>
-        </w:rPr>
-        <w:t>This imports the Scanner java utility which will allow me to create a Scanner object to read user input</w:t>
+        <w:t xml:space="preserve">Import </w:t>
       </w:r>
-    </w:p>
-    <w:p>
-      <w:pPr>
-        <w:rPr>
-          <w:rFonts w:cs="Arial"/>
-          <w:sz w:val="24"/>
-        </w:rPr>
-      </w:pPr>
-    </w:p>
-    <w:p>
-      <w:pPr>
-        <w:rPr>
-          <w:rFonts w:ascii="Consolas" w:hAnsi="Consolas" w:cs="Arial"/>
-          <w:sz w:val="20"/>
-        </w:rPr>
-      </w:pPr>
-      <w:r>
-        <w:rPr>
-          <w:rFonts w:ascii="Consolas" w:hAnsi="Consolas" w:cs="Arial"/>
-          <w:sz w:val="20"/>
-        </w:rPr>
-        <w:t>import static java.lang.System.in;</w:t>
-      </w:r>
-    </w:p>
-    <w:p>
-      <w:pPr>
-        <w:rPr>
-          <w:rFonts w:cs="Arial"/>
-          <w:sz w:val="24"/>
-        </w:rPr>
-      </w:pPr>
-      <w:r>
-        <w:rPr>
-          <w:rFonts w:cs="Arial"/>
-          <w:sz w:val="24"/>
-        </w:rPr>
-        <w:t>This is a</w:t>
-      </w:r>
-      <w:r>
-        <w:rPr>
-          <w:rFonts w:cs="Arial"/>
-          <w:sz w:val="24"/>
-        </w:rPr>
-        <w:t xml:space="preserve"> static import of System.in, this allows me to reduce my code as I no longer have to type System when using the</w:t>
-      </w:r>
-      <w:r>
-        <w:rPr>
-          <w:rFonts w:cs="Arial"/>
-          <w:i/>
-          <w:sz w:val="24"/>
-        </w:rPr>
-        <w:t xml:space="preserve"> in </w:t>
-      </w:r>
-      <w:r>
-        <w:rPr>
-          <w:rFonts w:cs="Arial"/>
-          <w:sz w:val="24"/>
-        </w:rPr>
-        <w:t xml:space="preserve">object. </w:t>
-      </w:r>
-    </w:p>
-    <w:p>
-      <w:pPr>
-        <w:rPr>
-          <w:rFonts w:cs="Arial"/>
-          <w:sz w:val="24"/>
-        </w:rPr>
-      </w:pPr>
-    </w:p>
-    <w:p>
-      <w:pPr>
-        <w:rPr>
-          <w:rFonts w:ascii="Consolas" w:hAnsi="Consolas" w:cs="Arial"/>
-          <w:sz w:val="20"/>
-        </w:rPr>
-      </w:pPr>
-      <w:r>
-        <w:rPr>
-          <w:rFonts w:ascii="Consolas" w:hAnsi="Consolas" w:cs="Arial"/>
-          <w:sz w:val="20"/>
-        </w:rPr>
-        <w:t>import static java.lang.System.out;</w:t>
-      </w:r>
-    </w:p>
-    <w:p>
-      <w:pPr>
-        <w:rPr>
-          <w:rFonts w:cs="Arial"/>
-          <w:sz w:val="24"/>
-        </w:rPr>
-      </w:pPr>
-      <w:r>
-        <w:rPr>
-          <w:rFonts w:cs="Arial"/>
-          <w:sz w:val="24"/>
-        </w:rPr>
-        <w:t>This is a</w:t>
-      </w:r>
-      <w:r>
-        <w:rPr>
-          <w:rFonts w:cs="Arial"/>
-          <w:sz w:val="24"/>
-        </w:rPr>
-        <w:t xml:space="preserve"> static import of System.out, this allows me to reduce my code as I no longer have to type System when using the</w:t>
-      </w:r>
-      <w:r>
-        <w:rPr>
-          <w:rFonts w:cs="Arial"/>
-          <w:i/>
-          <w:sz w:val="24"/>
-        </w:rPr>
-        <w:t xml:space="preserve"> out </w:t>
-      </w:r>
-      <w:r>
-        <w:rPr>
-          <w:rFonts w:cs="Arial"/>
-          <w:sz w:val="24"/>
-        </w:rPr>
-        <w:t xml:space="preserve">object. </w:t>
-      </w:r>
-    </w:p>
-    <w:p>
-      <w:pPr>
-        <w:rPr>
-          <w:rFonts w:cs="Arial"/>
-          <w:sz w:val="24"/>
-        </w:rPr>
-      </w:pPr>
-    </w:p>
-    <w:p>
-      <w:pPr>
-        <w:rPr>
-          <w:rFonts w:ascii="Consolas" w:hAnsi="Consolas" w:cs="Arial"/>
-          <w:sz w:val="20"/>
-        </w:rPr>
-      </w:pPr>
-      <w:r>
-        <w:rPr>
-          <w:rFonts w:ascii="Consolas" w:hAnsi="Consolas" w:cs="Arial"/>
-          <w:sz w:val="20"/>
-        </w:rPr>
-        <w:t>import java.util.InputMismatchException;</w:t>
-      </w:r>
-    </w:p>
-    <w:p>
-      <w:pPr>
-        <w:rPr>
-          <w:rFonts w:cs="Arial"/>
-          <w:sz w:val="24"/>
-        </w:rPr>
-      </w:pPr>
-      <w:r>
-        <w:rPr>
-          <w:rFonts w:cs="Arial"/>
-          <w:sz w:val="24"/>
-        </w:rPr>
-        <w:t xml:space="preserve">This is an import of the </w:t>
-      </w:r>
-      <w:r>
-        <w:rPr>
-          <w:rFonts w:cs="Arial"/>
-          <w:sz w:val="24"/>
-        </w:rPr>
-        <w:t>InputMismatchException</w:t>
-      </w:r>
-      <w:r>
-        <w:rPr>
-          <w:rFonts w:cs="Arial"/>
-          <w:sz w:val="24"/>
-        </w:rPr>
-        <w:t xml:space="preserve">, this is used within the inputANumber class and allows me to use a try and catch to ensure that the input that the user is giving matches an integer. </w:t>
-      </w:r>
-    </w:p>
-    <w:p>
-      <w:pPr>
-        <w:rPr>
-          <w:rFonts w:cs="Arial"/>
-          <w:sz w:val="24"/>
-        </w:rPr>
-      </w:pPr>
-    </w:p>
-    <w:p>
-      <w:pPr>
-        <w:rPr>
-          <w:rFonts w:ascii="Consolas" w:hAnsi="Consolas" w:cs="Arial"/>
-          <w:sz w:val="20"/>
-        </w:rPr>
-      </w:pPr>
-      <w:r>
-        <w:rPr>
-          <w:rFonts w:ascii="Consolas" w:hAnsi="Consolas" w:cs="Arial"/>
-          <w:sz w:val="20"/>
-        </w:rPr>
-        <w:t>import java.util.Random;</w:t>
-      </w:r>
-    </w:p>
-    <w:p>
-      <w:pPr>
-        <w:rPr>
-          <w:rFonts w:cs="Arial"/>
-          <w:sz w:val="24"/>
-        </w:rPr>
-      </w:pPr>
-      <w:r>
-        <w:rPr>
-          <w:rFonts w:cs="Arial"/>
-          <w:sz w:val="24"/>
-        </w:rPr>
-        <w:t>Finally I have also imported the Random java utility to allow the creation of the random object and</w:t>
-      </w:r>
-      <w:r>
-        <w:rPr>
-          <w:rFonts w:cs="Arial"/>
-          <w:sz w:val="24"/>
-        </w:rPr>
-        <w:t xml:space="preserve"> </w:t>
-      </w:r>
-      <w:r>
-        <w:rPr>
-          <w:rFonts w:cs="Arial"/>
-          <w:sz w:val="24"/>
-        </w:rPr>
-        <w:t>the generation of random numbers.</w:t>
-      </w:r>
-    </w:p>
-    <w:p>
-      <w:pPr>
-        <w:rPr>
-          <w:rFonts w:cs="Arial"/>
-          <w:sz w:val="24"/>
-        </w:rPr>
-      </w:pPr>
+      <w:bookmarkStart w:id="0" w:name="_GoBack"/>
+      <w:bookmarkEnd w:id="0"/>
     </w:p>
     <w:p>
       <w:pPr>
@@ -2838,7 +3364,6 @@
     </w:p>
     <w:p>
       <w:r>
-        <w:lastRenderedPageBreak/>
         <w:t xml:space="preserve">IntelliJ IDEA can be downloaded from the official jet brains website </w:t>
       </w:r>
       <w:hyperlink r:id="rId8" w:history="1">
@@ -3668,7 +4193,7 @@
     <w:uiPriority w:val="9"/>
     <w:unhideWhenUsed/>
     <w:qFormat/>
-    <w:rsid w:val="008C4DA6"/>
+    <w:rsid w:val="000F3828"/>
     <w:pPr>
       <w:keepNext/>
       <w:keepLines/>
@@ -3676,8 +4201,10 @@
       <w:outlineLvl w:val="4"/>
     </w:pPr>
     <w:rPr>
-      <w:rFonts w:asciiTheme="majorHAnsi" w:eastAsiaTheme="majorEastAsia" w:hAnsiTheme="majorHAnsi" w:cstheme="majorBidi"/>
+      <w:rFonts w:ascii="Consolas" w:eastAsiaTheme="majorEastAsia" w:hAnsi="Consolas" w:cs="Consolas"/>
       <w:color w:val="243F60" w:themeColor="accent1" w:themeShade="7F"/>
+      <w:sz w:val="24"/>
+      <w:szCs w:val="24"/>
     </w:rPr>
   </w:style>
   <w:style w:type="paragraph" w:styleId="Heading6">
@@ -3910,10 +4437,12 @@
     <w:basedOn w:val="DefaultParagraphFont"/>
     <w:link w:val="Heading5"/>
     <w:uiPriority w:val="9"/>
-    <w:rsid w:val="008C4DA6"/>
-    <w:rPr>
-      <w:rFonts w:asciiTheme="majorHAnsi" w:eastAsiaTheme="majorEastAsia" w:hAnsiTheme="majorHAnsi" w:cstheme="majorBidi"/>
+    <w:rsid w:val="000F3828"/>
+    <w:rPr>
+      <w:rFonts w:ascii="Consolas" w:eastAsiaTheme="majorEastAsia" w:hAnsi="Consolas" w:cs="Consolas"/>
       <w:color w:val="243F60" w:themeColor="accent1" w:themeShade="7F"/>
+      <w:sz w:val="24"/>
+      <w:szCs w:val="24"/>
     </w:rPr>
   </w:style>
   <w:style w:type="character" w:customStyle="1" w:styleId="Heading6Char">
@@ -4652,7 +5181,7 @@
     <w:uiPriority w:val="9"/>
     <w:unhideWhenUsed/>
     <w:qFormat/>
-    <w:rsid w:val="008C4DA6"/>
+    <w:rsid w:val="000F3828"/>
     <w:pPr>
       <w:keepNext/>
       <w:keepLines/>
@@ -4660,8 +5189,10 @@
       <w:outlineLvl w:val="4"/>
     </w:pPr>
     <w:rPr>
-      <w:rFonts w:asciiTheme="majorHAnsi" w:eastAsiaTheme="majorEastAsia" w:hAnsiTheme="majorHAnsi" w:cstheme="majorBidi"/>
+      <w:rFonts w:ascii="Consolas" w:eastAsiaTheme="majorEastAsia" w:hAnsi="Consolas" w:cs="Consolas"/>
       <w:color w:val="243F60" w:themeColor="accent1" w:themeShade="7F"/>
+      <w:sz w:val="24"/>
+      <w:szCs w:val="24"/>
     </w:rPr>
   </w:style>
   <w:style w:type="paragraph" w:styleId="Heading6">
@@ -4894,10 +5425,12 @@
     <w:basedOn w:val="DefaultParagraphFont"/>
     <w:link w:val="Heading5"/>
     <w:uiPriority w:val="9"/>
-    <w:rsid w:val="008C4DA6"/>
-    <w:rPr>
-      <w:rFonts w:asciiTheme="majorHAnsi" w:eastAsiaTheme="majorEastAsia" w:hAnsiTheme="majorHAnsi" w:cstheme="majorBidi"/>
+    <w:rsid w:val="000F3828"/>
+    <w:rPr>
+      <w:rFonts w:ascii="Consolas" w:eastAsiaTheme="majorEastAsia" w:hAnsi="Consolas" w:cs="Consolas"/>
       <w:color w:val="243F60" w:themeColor="accent1" w:themeShade="7F"/>
+      <w:sz w:val="24"/>
+      <w:szCs w:val="24"/>
     </w:rPr>
   </w:style>
   <w:style w:type="character" w:customStyle="1" w:styleId="Heading6Char">

</xml_diff>